<commit_message>
Document updated for android app
</commit_message>
<xml_diff>
--- a/README.docx
+++ b/README.docx
@@ -21,7 +21,6 @@
         <w:t xml:space="preserve">droid Device Files to install </w:t>
       </w:r>
       <w:proofErr w:type="spellStart"/>
-      <w:proofErr w:type="gramStart"/>
       <w:r>
         <w:rPr>
           <w:b/>
@@ -29,7 +28,6 @@
         <w:t>tv</w:t>
       </w:r>
       <w:proofErr w:type="spellEnd"/>
-      <w:proofErr w:type="gramEnd"/>
       <w:r>
         <w:rPr>
           <w:b/>
@@ -99,11 +97,131 @@
       <w:r>
         <w:t xml:space="preserve"> to show progress when installing or updating </w:t>
       </w:r>
+      <w:proofErr w:type="spellStart"/>
       <w:r>
         <w:t>tv</w:t>
       </w:r>
+      <w:proofErr w:type="spellEnd"/>
       <w:r>
         <w:t>.</w:t>
+      </w:r>
+    </w:p>
+    <w:p>
+      <w:pPr>
+        <w:rPr>
+          <w:rStyle w:val="Strong"/>
+        </w:rPr>
+      </w:pPr>
+      <w:r>
+        <w:rPr>
+          <w:rStyle w:val="Strong"/>
+        </w:rPr>
+        <w:t>Data.zip file</w:t>
+      </w:r>
+    </w:p>
+    <w:p>
+      <w:r>
+        <w:t xml:space="preserve">This file is located at </w:t>
+      </w:r>
+      <w:proofErr w:type="spellStart"/>
+      <w:r>
+        <w:t>tv-wsa</w:t>
+      </w:r>
+      <w:proofErr w:type="spellEnd"/>
+      <w:r>
+        <w:t>\app\</w:t>
+      </w:r>
+      <w:proofErr w:type="spellStart"/>
+      <w:r>
+        <w:t>src</w:t>
+      </w:r>
+      <w:proofErr w:type="spellEnd"/>
+      <w:r>
+        <w:t xml:space="preserve">\main\assets &amp; contains core element of droid </w:t>
+      </w:r>
+      <w:proofErr w:type="spellStart"/>
+      <w:r>
+        <w:t>php</w:t>
+      </w:r>
+      <w:proofErr w:type="spellEnd"/>
+      <w:r>
+        <w:t xml:space="preserve"> server compiled binaries.</w:t>
+      </w:r>
+    </w:p>
+    <w:p>
+      <w:r>
+        <w:t>Default install location of  compiled file is under /data/data/</w:t>
+      </w:r>
+      <w:proofErr w:type="spellStart"/>
+      <w:r>
+        <w:t>org.teachervirus</w:t>
+      </w:r>
+      <w:proofErr w:type="spellEnd"/>
+      <w:r>
+        <w:t>/. This can't be changed as path to this is fixed under compiled library packed in data.zip also this path is the private location of app install &amp; path in compile binary must match the path of app install location.</w:t>
+      </w:r>
+    </w:p>
+    <w:p>
+      <w:r>
+        <w:t xml:space="preserve">When user install the app first time , default path is loaded from </w:t>
+      </w:r>
+      <w:proofErr w:type="spellStart"/>
+      <w:r>
+        <w:t>lighttpd.config</w:t>
+      </w:r>
+      <w:proofErr w:type="spellEnd"/>
+      <w:r>
+        <w:t xml:space="preserve"> file  &amp; along with that user has an option to choose installation location manually to any place on </w:t>
+      </w:r>
+      <w:proofErr w:type="spellStart"/>
+      <w:r>
+        <w:t>sd</w:t>
+      </w:r>
+      <w:proofErr w:type="spellEnd"/>
+      <w:r>
+        <w:t xml:space="preserve"> card. Upon choosing location , All required files located under </w:t>
+      </w:r>
+      <w:proofErr w:type="spellStart"/>
+      <w:r>
+        <w:t>tv-wsa</w:t>
+      </w:r>
+      <w:proofErr w:type="spellEnd"/>
+      <w:r>
+        <w:t>\app\</w:t>
+      </w:r>
+      <w:proofErr w:type="spellStart"/>
+      <w:r>
+        <w:t>src</w:t>
+      </w:r>
+      <w:proofErr w:type="spellEnd"/>
+      <w:r>
+        <w:t>\main\assets , is copied down to that location .</w:t>
+      </w:r>
+    </w:p>
+    <w:p>
+      <w:pPr>
+        <w:rPr>
+          <w:b/>
+        </w:rPr>
+      </w:pPr>
+      <w:r>
+        <w:rPr>
+          <w:b/>
+        </w:rPr>
+        <w:t>IP.txt</w:t>
+      </w:r>
+    </w:p>
+    <w:p>
+      <w:r>
+        <w:t xml:space="preserve">Once  user select install location &amp;  continue in the project It will check for active </w:t>
+      </w:r>
+      <w:proofErr w:type="spellStart"/>
+      <w:r>
+        <w:t>ip</w:t>
+      </w:r>
+      <w:proofErr w:type="spellEnd"/>
+      <w:r>
+        <w:t xml:space="preserve"> on device &amp; store it in to ip.txt in to users selected location.</w:t>
       </w:r>
     </w:p>
     <w:sectPr>
@@ -413,6 +531,17 @@
       <w:contextualSpacing/>
     </w:pPr>
   </w:style>
+  <w:style w:type="character" w:styleId="Strong">
+    <w:name w:val="Strong"/>
+    <w:basedOn w:val="DefaultParagraphFont"/>
+    <w:uiPriority w:val="22"/>
+    <w:qFormat/>
+    <w:rsid w:val="00A533DC"/>
+    <w:rPr>
+      <w:b/>
+      <w:bCs/>
+    </w:rPr>
+  </w:style>
 </w:styles>
 </file>
 

</xml_diff>